<commit_message>
Descrição de Requisitos - 8
</commit_message>
<xml_diff>
--- a/Descrição de Requisitos.docx
+++ b/Descrição de Requisitos.docx
@@ -1,6 +1,6 @@
 
 <file path=word/document.xml><?xml version="1.0" encoding="utf-8"?>
-<w:document xmlns:wpc="http://schemas.microsoft.com/office/word/2010/wordprocessingCanvas" xmlns:cx="http://schemas.microsoft.com/office/drawing/2014/chartex" xmlns:cx1="http://schemas.microsoft.com/office/drawing/2015/9/8/chartex" xmlns:cx2="http://schemas.microsoft.com/office/drawing/2015/10/21/chartex" xmlns:cx3="http://schemas.microsoft.com/office/drawing/2016/5/9/chartex" xmlns:cx4="http://schemas.microsoft.com/office/drawing/2016/5/10/chartex" xmlns:cx5="http://schemas.microsoft.com/office/drawing/2016/5/11/chartex" xmlns:cx6="http://schemas.microsoft.com/office/drawing/2016/5/12/chartex" xmlns:cx7="http://schemas.microsoft.com/office/drawing/2016/5/13/chartex" xmlns:cx8="http://schemas.microsoft.com/office/drawing/2016/5/14/chartex" xmlns:mc="http://schemas.openxmlformats.org/markup-compatibility/2006" xmlns:aink="http://schemas.microsoft.com/office/drawing/2016/ink" xmlns:am3d="http://schemas.microsoft.com/office/drawing/2017/model3d" xmlns:o="urn:schemas-microsoft-com:office:office" xmlns:r="http://schemas.openxmlformats.org/officeDocument/2006/relationships" xmlns:m="http://schemas.openxmlformats.org/officeDocument/2006/math" xmlns:v="urn:schemas-microsoft-com:vml" xmlns:wp14="http://schemas.microsoft.com/office/word/2010/wordprocessingDrawing" xmlns:wp="http://schemas.openxmlformats.org/drawingml/2006/wordprocessingDrawing" xmlns:w10="urn:schemas-microsoft-com:office:word" xmlns:w="http://schemas.openxmlformats.org/wordprocessingml/2006/main" xmlns:w14="http://schemas.microsoft.com/office/word/2010/wordml" xmlns:w15="http://schemas.microsoft.com/office/word/2012/wordml" xmlns:w16cex="http://schemas.microsoft.com/office/word/2018/wordml/cex" xmlns:w16cid="http://schemas.microsoft.com/office/word/2016/wordml/cid" xmlns:w16="http://schemas.microsoft.com/office/word/2018/wordml" xmlns:w16se="http://schemas.microsoft.com/office/word/2015/wordml/symex" xmlns:wpg="http://schemas.microsoft.com/office/word/2010/wordprocessingGroup" xmlns:wpi="http://schemas.microsoft.com/office/word/2010/wordprocessingInk" xmlns:wne="http://schemas.microsoft.com/office/word/2006/wordml" xmlns:wps="http://schemas.microsoft.com/office/word/2010/wordprocessingShape" mc:Ignorable="w14 w15 w16se w16cid w16 w16cex wp14">
+<w:document xmlns:wpc="http://schemas.microsoft.com/office/word/2010/wordprocessingCanvas" xmlns:cx="http://schemas.microsoft.com/office/drawing/2014/chartex" xmlns:mc="http://schemas.openxmlformats.org/markup-compatibility/2006" xmlns:o="urn:schemas-microsoft-com:office:office" xmlns:r="http://schemas.openxmlformats.org/officeDocument/2006/relationships" xmlns:m="http://schemas.openxmlformats.org/officeDocument/2006/math" xmlns:v="urn:schemas-microsoft-com:vml" xmlns:wp14="http://schemas.microsoft.com/office/word/2010/wordprocessingDrawing" xmlns:wp="http://schemas.openxmlformats.org/drawingml/2006/wordprocessingDrawing" xmlns:w10="urn:schemas-microsoft-com:office:word" xmlns:w="http://schemas.openxmlformats.org/wordprocessingml/2006/main" xmlns:w14="http://schemas.microsoft.com/office/word/2010/wordml" xmlns:w15="http://schemas.microsoft.com/office/word/2012/wordml" xmlns:w16se="http://schemas.microsoft.com/office/word/2015/wordml/symex" xmlns:wpg="http://schemas.microsoft.com/office/word/2010/wordprocessingGroup" xmlns:wpi="http://schemas.microsoft.com/office/word/2010/wordprocessingInk" xmlns:wne="http://schemas.microsoft.com/office/word/2006/wordml" xmlns:wps="http://schemas.microsoft.com/office/word/2010/wordprocessingShape" mc:Ignorable="w14 w15 w16se wp14">
   <w:body>
     <w:tbl>
       <w:tblPr>
@@ -393,6 +393,16 @@
                 <w:lang w:eastAsia="pt-BR"/>
               </w:rPr>
             </w:pPr>
+            <w:r>
+              <w:rPr>
+                <w:rFonts w:ascii="Arial" w:eastAsia="Times New Roman" w:hAnsi="Arial" w:cs="Arial"/>
+                <w:color w:val="000000"/>
+                <w:sz w:val="24"/>
+                <w:szCs w:val="24"/>
+                <w:lang w:eastAsia="pt-BR"/>
+              </w:rPr>
+              <w:t>RNF001.</w:t>
+            </w:r>
           </w:p>
         </w:tc>
       </w:tr>
@@ -582,7 +592,17 @@
                 <w:szCs w:val="24"/>
                 <w:lang w:eastAsia="pt-BR"/>
               </w:rPr>
-              <w:t>Um novo usuário estará cadastrado no sistema.</w:t>
+              <w:t>Um novo usuár</w:t>
+            </w:r>
+            <w:r>
+              <w:rPr>
+                <w:rFonts w:ascii="Arial" w:eastAsia="Times New Roman" w:hAnsi="Arial" w:cs="Arial"/>
+                <w:color w:val="000000"/>
+                <w:sz w:val="24"/>
+                <w:szCs w:val="24"/>
+                <w:lang w:eastAsia="pt-BR"/>
+              </w:rPr>
+              <w:t>io estará cadastrado no sistema, com um e-mail e um login válido para acesso.</w:t>
             </w:r>
           </w:p>
         </w:tc>
@@ -1194,6 +1214,26 @@
                 <w:lang w:eastAsia="pt-BR"/>
               </w:rPr>
             </w:pPr>
+            <w:r>
+              <w:rPr>
+                <w:rFonts w:ascii="Arial" w:eastAsia="Times New Roman" w:hAnsi="Arial" w:cs="Arial"/>
+                <w:color w:val="000000"/>
+                <w:sz w:val="24"/>
+                <w:szCs w:val="24"/>
+                <w:lang w:eastAsia="pt-BR"/>
+              </w:rPr>
+              <w:t>RNF001</w:t>
+            </w:r>
+            <w:r>
+              <w:rPr>
+                <w:rFonts w:ascii="Arial" w:eastAsia="Times New Roman" w:hAnsi="Arial" w:cs="Arial"/>
+                <w:color w:val="000000"/>
+                <w:sz w:val="24"/>
+                <w:szCs w:val="24"/>
+                <w:lang w:eastAsia="pt-BR"/>
+              </w:rPr>
+              <w:t>.</w:t>
+            </w:r>
           </w:p>
         </w:tc>
       </w:tr>
@@ -1374,7 +1414,17 @@
                 <w:szCs w:val="24"/>
                 <w:lang w:eastAsia="pt-BR"/>
               </w:rPr>
-              <w:t>Um novo usuário estará cadastrado no sistema.</w:t>
+              <w:t>Um novo usuário estará cadastrado no sistema</w:t>
+            </w:r>
+            <w:r>
+              <w:rPr>
+                <w:rFonts w:ascii="Arial" w:eastAsia="Times New Roman" w:hAnsi="Arial" w:cs="Arial"/>
+                <w:color w:val="000000"/>
+                <w:sz w:val="24"/>
+                <w:szCs w:val="24"/>
+                <w:lang w:eastAsia="pt-BR"/>
+              </w:rPr>
+              <w:t>.</w:t>
             </w:r>
           </w:p>
         </w:tc>
@@ -1584,7 +1634,18 @@
                 <w:szCs w:val="24"/>
                 <w:lang w:eastAsia="pt-BR"/>
               </w:rPr>
-              <w:t>Na falta de uma ou mais informações, ao tentar salvar o registro será apresentada ao cadastrador uma janela de conversa, informando os dados faltosos. Ao clicar em ok, o usuário retornará à janela de preenchimento do cadastro com os itens faltosos em evidência.</w:t>
+              <w:t xml:space="preserve">Na falta de uma ou mais informações, ao tentar salvar o registro será apresentada ao cadastrador uma janela de conversa, </w:t>
+            </w:r>
+            <w:r>
+              <w:rPr>
+                <w:rFonts w:ascii="Arial" w:eastAsia="Times New Roman" w:hAnsi="Arial" w:cs="Arial"/>
+                <w:color w:val="000000"/>
+                <w:sz w:val="24"/>
+                <w:szCs w:val="24"/>
+                <w:lang w:eastAsia="pt-BR"/>
+              </w:rPr>
+              <w:lastRenderedPageBreak/>
+              <w:t>informando os dados faltosos. Ao clicar em ok, o usuário retornará à janela de preenchimento do cadastro com os itens faltosos em evidência.</w:t>
             </w:r>
           </w:p>
         </w:tc>
@@ -1980,6 +2041,26 @@
                 <w:lang w:eastAsia="pt-BR"/>
               </w:rPr>
             </w:pPr>
+            <w:r>
+              <w:rPr>
+                <w:rFonts w:ascii="Arial" w:eastAsia="Times New Roman" w:hAnsi="Arial" w:cs="Arial"/>
+                <w:color w:val="000000"/>
+                <w:sz w:val="24"/>
+                <w:szCs w:val="24"/>
+                <w:lang w:eastAsia="pt-BR"/>
+              </w:rPr>
+              <w:t>RNF001</w:t>
+            </w:r>
+            <w:r>
+              <w:rPr>
+                <w:rFonts w:ascii="Arial" w:eastAsia="Times New Roman" w:hAnsi="Arial" w:cs="Arial"/>
+                <w:color w:val="000000"/>
+                <w:sz w:val="24"/>
+                <w:szCs w:val="24"/>
+                <w:lang w:eastAsia="pt-BR"/>
+              </w:rPr>
+              <w:t>.</w:t>
+            </w:r>
           </w:p>
         </w:tc>
       </w:tr>
@@ -2140,7 +2221,7 @@
                 <w:szCs w:val="24"/>
                 <w:lang w:eastAsia="pt-BR"/>
               </w:rPr>
-              <w:t>Um novo usuário estará cadastrado no sistema.</w:t>
+              <w:t>Um novo usuário estará cadastrado no sistema, com um e-mail e um login válido para acesso.</w:t>
             </w:r>
           </w:p>
         </w:tc>
@@ -2350,7 +2431,18 @@
                 <w:szCs w:val="24"/>
                 <w:lang w:eastAsia="pt-BR"/>
               </w:rPr>
-              <w:t>Na falta de uma ou mais informações, ao tentar salvar o registro será apresentada ao cadastrador uma janela de conversa, informando os dados faltosos. Ao clicar em ok, o usuário retornará à janela de preenchimento do cadastro com os itens faltosos em evidência.</w:t>
+              <w:t xml:space="preserve">Na falta de uma ou mais informações, ao tentar salvar o registro será apresentada ao cadastrador uma janela de conversa, </w:t>
+            </w:r>
+            <w:r>
+              <w:rPr>
+                <w:rFonts w:ascii="Arial" w:eastAsia="Times New Roman" w:hAnsi="Arial" w:cs="Arial"/>
+                <w:color w:val="000000"/>
+                <w:sz w:val="24"/>
+                <w:szCs w:val="24"/>
+                <w:lang w:eastAsia="pt-BR"/>
+              </w:rPr>
+              <w:lastRenderedPageBreak/>
+              <w:t>informando os dados faltosos. Ao clicar em ok, o usuário retornará à janela de preenchimento do cadastro com os itens faltosos em evidência.</w:t>
             </w:r>
           </w:p>
         </w:tc>
@@ -2746,6 +2838,16 @@
                 <w:lang w:eastAsia="pt-BR"/>
               </w:rPr>
             </w:pPr>
+            <w:r>
+              <w:rPr>
+                <w:rFonts w:ascii="Arial" w:eastAsia="Times New Roman" w:hAnsi="Arial" w:cs="Arial"/>
+                <w:color w:val="000000"/>
+                <w:sz w:val="24"/>
+                <w:szCs w:val="24"/>
+                <w:lang w:eastAsia="pt-BR"/>
+              </w:rPr>
+              <w:t>RNF001.</w:t>
+            </w:r>
           </w:p>
         </w:tc>
       </w:tr>
@@ -3136,7 +3238,18 @@
                 <w:szCs w:val="24"/>
                 <w:lang w:eastAsia="pt-BR"/>
               </w:rPr>
-              <w:t>Na falta de uma ou mais informações, ao tentar salvar o registro será apresentada ao cadastrador uma janela de conversa, informando os dados faltosos. Ao clicar em ok, o usuário retornará à janela de preenchimento do cadastro com os itens faltosos em evidência.</w:t>
+              <w:t xml:space="preserve">Na falta de uma ou mais informações, ao tentar salvar o registro será apresentada ao cadastrador uma janela de conversa, </w:t>
+            </w:r>
+            <w:r>
+              <w:rPr>
+                <w:rFonts w:ascii="Arial" w:eastAsia="Times New Roman" w:hAnsi="Arial" w:cs="Arial"/>
+                <w:color w:val="000000"/>
+                <w:sz w:val="24"/>
+                <w:szCs w:val="24"/>
+                <w:lang w:eastAsia="pt-BR"/>
+              </w:rPr>
+              <w:lastRenderedPageBreak/>
+              <w:t>informando os dados faltosos. Ao clicar em ok, o usuário retornará à janela de preenchimento do cadastro com os itens faltosos em evidência.</w:t>
             </w:r>
           </w:p>
         </w:tc>
@@ -3672,6 +3785,16 @@
                 <w:lang w:eastAsia="pt-BR"/>
               </w:rPr>
             </w:pPr>
+            <w:r>
+              <w:rPr>
+                <w:rFonts w:ascii="Arial" w:eastAsia="Times New Roman" w:hAnsi="Arial" w:cs="Arial"/>
+                <w:color w:val="000000" w:themeColor="text1"/>
+                <w:sz w:val="24"/>
+                <w:szCs w:val="24"/>
+                <w:lang w:eastAsia="pt-BR"/>
+              </w:rPr>
+              <w:t>As Unidades de Atendimentos Móveis estarão disponíveis no sistema para alocação nas chamadas.</w:t>
+            </w:r>
           </w:p>
         </w:tc>
       </w:tr>
@@ -3880,7 +4003,18 @@
                 <w:szCs w:val="24"/>
                 <w:lang w:eastAsia="pt-BR"/>
               </w:rPr>
-              <w:t>Na falta de uma ou mais informações, ao tentar salvar o registro será apresentada ao cadastrador uma janela de conversa, informando os dados faltosos. Ao clicar em ok, o usuário retornará à janela de preenchimento do cadastro com os itens faltosos em evidência.</w:t>
+              <w:t xml:space="preserve">Na falta de uma ou mais informações, ao tentar salvar o registro será apresentada ao cadastrador uma janela de conversa, informando os dados faltosos. Ao clicar </w:t>
+            </w:r>
+            <w:r>
+              <w:rPr>
+                <w:rFonts w:ascii="Arial" w:eastAsia="Times New Roman" w:hAnsi="Arial" w:cs="Arial"/>
+                <w:color w:val="000000"/>
+                <w:sz w:val="24"/>
+                <w:szCs w:val="24"/>
+                <w:lang w:eastAsia="pt-BR"/>
+              </w:rPr>
+              <w:lastRenderedPageBreak/>
+              <w:t>em ok, o usuário retornará à janela de preenchimento do cadastro com os itens faltosos em evidência.</w:t>
             </w:r>
           </w:p>
         </w:tc>
@@ -3960,7 +4094,43 @@
                 <w:szCs w:val="24"/>
                 <w:lang w:eastAsia="pt-BR"/>
               </w:rPr>
-              <w:t xml:space="preserve">6 - </w:t>
+              <w:t xml:space="preserve">6 </w:t>
+            </w:r>
+            <w:r>
+              <w:rPr>
+                <w:rFonts w:ascii="Arial" w:eastAsia="Times New Roman" w:hAnsi="Arial" w:cs="Arial"/>
+                <w:b/>
+                <w:bCs/>
+                <w:color w:val="000000" w:themeColor="text1"/>
+                <w:sz w:val="24"/>
+                <w:szCs w:val="24"/>
+                <w:lang w:eastAsia="pt-BR"/>
+              </w:rPr>
+              <w:t>–</w:t>
+            </w:r>
+            <w:r>
+              <w:rPr>
+                <w:rFonts w:ascii="Arial" w:eastAsia="Times New Roman" w:hAnsi="Arial" w:cs="Arial"/>
+                <w:b/>
+                <w:bCs/>
+                <w:color w:val="000000" w:themeColor="text1"/>
+                <w:sz w:val="24"/>
+                <w:szCs w:val="24"/>
+                <w:lang w:eastAsia="pt-BR"/>
+              </w:rPr>
+              <w:t xml:space="preserve"> </w:t>
+            </w:r>
+            <w:r>
+              <w:rPr>
+                <w:rFonts w:ascii="Arial" w:eastAsia="Times New Roman" w:hAnsi="Arial" w:cs="Arial"/>
+                <w:b/>
+                <w:bCs/>
+                <w:color w:val="000000" w:themeColor="text1"/>
+                <w:sz w:val="24"/>
+                <w:szCs w:val="24"/>
+                <w:lang w:eastAsia="pt-BR"/>
+              </w:rPr>
+              <w:t>EFETUAR LOGIN NO SISTEMA</w:t>
             </w:r>
           </w:p>
         </w:tc>
@@ -4033,6 +4203,16 @@
                 <w:lang w:eastAsia="pt-BR"/>
               </w:rPr>
             </w:pPr>
+            <w:r>
+              <w:rPr>
+                <w:rFonts w:ascii="Arial" w:eastAsia="Times New Roman" w:hAnsi="Arial" w:cs="Arial"/>
+                <w:color w:val="000000" w:themeColor="text1"/>
+                <w:sz w:val="24"/>
+                <w:szCs w:val="24"/>
+                <w:lang w:eastAsia="pt-BR"/>
+              </w:rPr>
+              <w:t>Efetuar login no sistema.</w:t>
+            </w:r>
           </w:p>
         </w:tc>
       </w:tr>
@@ -4104,6 +4284,16 @@
                 <w:lang w:eastAsia="pt-BR"/>
               </w:rPr>
             </w:pPr>
+            <w:r>
+              <w:rPr>
+                <w:rFonts w:ascii="Arial" w:eastAsia="Times New Roman" w:hAnsi="Arial" w:cs="Arial"/>
+                <w:color w:val="000000" w:themeColor="text1"/>
+                <w:sz w:val="24"/>
+                <w:szCs w:val="24"/>
+                <w:lang w:eastAsia="pt-BR"/>
+              </w:rPr>
+              <w:t>Momento em que um usuário acessa o seu nível de usuário no sistema.</w:t>
+            </w:r>
           </w:p>
         </w:tc>
       </w:tr>
@@ -4175,6 +4365,16 @@
                 <w:lang w:eastAsia="pt-BR"/>
               </w:rPr>
             </w:pPr>
+            <w:r>
+              <w:rPr>
+                <w:rFonts w:ascii="Arial" w:eastAsia="Times New Roman" w:hAnsi="Arial" w:cs="Arial"/>
+                <w:color w:val="000000" w:themeColor="text1"/>
+                <w:sz w:val="24"/>
+                <w:szCs w:val="24"/>
+                <w:lang w:eastAsia="pt-BR"/>
+              </w:rPr>
+              <w:t>Usuário do sistema.</w:t>
+            </w:r>
           </w:p>
         </w:tc>
       </w:tr>
@@ -4317,6 +4517,16 @@
                 <w:lang w:eastAsia="pt-BR"/>
               </w:rPr>
             </w:pPr>
+            <w:r>
+              <w:rPr>
+                <w:rFonts w:ascii="Arial" w:eastAsia="Times New Roman" w:hAnsi="Arial" w:cs="Arial"/>
+                <w:color w:val="000000" w:themeColor="text1"/>
+                <w:sz w:val="24"/>
+                <w:szCs w:val="24"/>
+                <w:lang w:eastAsia="pt-BR"/>
+              </w:rPr>
+              <w:t>Ter login e senha válidos e ativos no sistema.</w:t>
+            </w:r>
           </w:p>
         </w:tc>
       </w:tr>
@@ -4388,6 +4598,16 @@
                 <w:lang w:eastAsia="pt-BR"/>
               </w:rPr>
             </w:pPr>
+            <w:r>
+              <w:rPr>
+                <w:rFonts w:ascii="Arial" w:eastAsia="Times New Roman" w:hAnsi="Arial" w:cs="Arial"/>
+                <w:color w:val="000000" w:themeColor="text1"/>
+                <w:sz w:val="24"/>
+                <w:szCs w:val="24"/>
+                <w:lang w:eastAsia="pt-BR"/>
+              </w:rPr>
+              <w:t>Usuário verá a interface inicial do sistema.</w:t>
+            </w:r>
           </w:p>
         </w:tc>
       </w:tr>
@@ -4507,6 +4727,58 @@
                 <w:lang w:eastAsia="pt-BR"/>
               </w:rPr>
             </w:pPr>
+            <w:r>
+              <w:rPr>
+                <w:rFonts w:ascii="Arial" w:eastAsia="Times New Roman" w:hAnsi="Arial" w:cs="Arial"/>
+                <w:color w:val="000000" w:themeColor="text1"/>
+                <w:sz w:val="24"/>
+                <w:szCs w:val="24"/>
+                <w:lang w:eastAsia="pt-BR"/>
+              </w:rPr>
+              <w:t>Usuário colocará o seu login no campo de formulário que indicará isso, e a senha no seu respectivo campo igualmente sinalizado. Clica</w:t>
+            </w:r>
+            <w:r>
+              <w:rPr>
+                <w:rFonts w:ascii="Arial" w:eastAsia="Times New Roman" w:hAnsi="Arial" w:cs="Arial"/>
+                <w:color w:val="000000" w:themeColor="text1"/>
+                <w:sz w:val="24"/>
+                <w:szCs w:val="24"/>
+                <w:lang w:eastAsia="pt-BR"/>
+              </w:rPr>
+              <w:t xml:space="preserve">rá no botão de entrar e </w:t>
+            </w:r>
+            <w:bookmarkStart w:id="0" w:name="_GoBack"/>
+            <w:bookmarkEnd w:id="0"/>
+            <w:r>
+              <w:rPr>
+                <w:rFonts w:ascii="Arial" w:eastAsia="Times New Roman" w:hAnsi="Arial" w:cs="Arial"/>
+                <w:color w:val="000000" w:themeColor="text1"/>
+                <w:sz w:val="24"/>
+                <w:szCs w:val="24"/>
+                <w:lang w:eastAsia="pt-BR"/>
+              </w:rPr>
+              <w:t>a</w:t>
+            </w:r>
+            <w:r>
+              <w:rPr>
+                <w:rFonts w:ascii="Arial" w:eastAsia="Times New Roman" w:hAnsi="Arial" w:cs="Arial"/>
+                <w:color w:val="000000" w:themeColor="text1"/>
+                <w:sz w:val="24"/>
+                <w:szCs w:val="24"/>
+                <w:lang w:eastAsia="pt-BR"/>
+              </w:rPr>
+              <w:t xml:space="preserve"> interface do sistema s</w:t>
+            </w:r>
+            <w:r>
+              <w:rPr>
+                <w:rFonts w:ascii="Arial" w:eastAsia="Times New Roman" w:hAnsi="Arial" w:cs="Arial"/>
+                <w:color w:val="000000" w:themeColor="text1"/>
+                <w:sz w:val="24"/>
+                <w:szCs w:val="24"/>
+                <w:lang w:eastAsia="pt-BR"/>
+              </w:rPr>
+              <w:t>e abre de acordo com o nível hierárquico definido no cadastramento do usuário.</w:t>
+            </w:r>
           </w:p>
         </w:tc>
       </w:tr>
@@ -4578,6 +4850,36 @@
                 <w:lang w:eastAsia="pt-BR"/>
               </w:rPr>
             </w:pPr>
+            <w:r>
+              <w:rPr>
+                <w:rFonts w:ascii="Arial" w:eastAsia="Times New Roman" w:hAnsi="Arial" w:cs="Arial"/>
+                <w:color w:val="000000" w:themeColor="text1"/>
+                <w:sz w:val="24"/>
+                <w:szCs w:val="24"/>
+                <w:lang w:eastAsia="pt-BR"/>
+              </w:rPr>
+              <w:t>Caso apareça uma caixa de diálogo informando divergência no login ou senha, verificar a correspondência dos dados e corrigi-los. Caso o erro persista, entrar em contato com o s</w:t>
+            </w:r>
+            <w:r>
+              <w:rPr>
+                <w:rFonts w:ascii="Arial" w:eastAsia="Times New Roman" w:hAnsi="Arial" w:cs="Arial"/>
+                <w:color w:val="000000" w:themeColor="text1"/>
+                <w:sz w:val="24"/>
+                <w:szCs w:val="24"/>
+                <w:lang w:eastAsia="pt-BR"/>
+              </w:rPr>
+              <w:t>upervisor ou chefe de equipe</w:t>
+            </w:r>
+            <w:r>
+              <w:rPr>
+                <w:rFonts w:ascii="Arial" w:eastAsia="Times New Roman" w:hAnsi="Arial" w:cs="Arial"/>
+                <w:color w:val="000000" w:themeColor="text1"/>
+                <w:sz w:val="24"/>
+                <w:szCs w:val="24"/>
+                <w:lang w:eastAsia="pt-BR"/>
+              </w:rPr>
+              <w:t>.</w:t>
+            </w:r>
           </w:p>
         </w:tc>
       </w:tr>
@@ -4646,6 +4948,18 @@
               </w:rPr>
               <w:t>RF00</w:t>
             </w:r>
+            <w:r>
+              <w:rPr>
+                <w:rFonts w:ascii="Arial" w:eastAsia="Times New Roman" w:hAnsi="Arial" w:cs="Arial"/>
+                <w:b/>
+                <w:bCs/>
+                <w:color w:val="000000" w:themeColor="text1"/>
+                <w:sz w:val="24"/>
+                <w:szCs w:val="24"/>
+                <w:lang w:eastAsia="pt-BR"/>
+              </w:rPr>
+              <w:t>7 – CADASTRAR OCORRÊNCIA – DADOS BÁSICOS</w:t>
+            </w:r>
           </w:p>
         </w:tc>
       </w:tr>
@@ -4717,6 +5031,16 @@
                 <w:lang w:eastAsia="pt-BR"/>
               </w:rPr>
             </w:pPr>
+            <w:r>
+              <w:rPr>
+                <w:rFonts w:ascii="Arial" w:eastAsia="Times New Roman" w:hAnsi="Arial" w:cs="Arial"/>
+                <w:color w:val="000000" w:themeColor="text1"/>
+                <w:sz w:val="24"/>
+                <w:szCs w:val="24"/>
+                <w:lang w:eastAsia="pt-BR"/>
+              </w:rPr>
+              <w:t>Cadastrar Ocorrência – Dados Básicos</w:t>
+            </w:r>
           </w:p>
         </w:tc>
       </w:tr>
@@ -4761,6 +5085,7 @@
                 <w:szCs w:val="24"/>
                 <w:lang w:eastAsia="pt-BR"/>
               </w:rPr>
+              <w:lastRenderedPageBreak/>
               <w:t>Descrição:</w:t>
             </w:r>
           </w:p>
@@ -4788,6 +5113,16 @@
                 <w:lang w:eastAsia="pt-BR"/>
               </w:rPr>
             </w:pPr>
+            <w:r>
+              <w:rPr>
+                <w:rFonts w:ascii="Arial" w:eastAsia="Times New Roman" w:hAnsi="Arial" w:cs="Arial"/>
+                <w:color w:val="000000" w:themeColor="text1"/>
+                <w:sz w:val="24"/>
+                <w:szCs w:val="24"/>
+                <w:lang w:eastAsia="pt-BR"/>
+              </w:rPr>
+              <w:t>Momento em que o usuário cadastrará no sistema uma nova ocorrência para atendimento de urgência e emergência.</w:t>
+            </w:r>
           </w:p>
         </w:tc>
       </w:tr>
@@ -4859,6 +5194,16 @@
                 <w:lang w:eastAsia="pt-BR"/>
               </w:rPr>
             </w:pPr>
+            <w:r>
+              <w:rPr>
+                <w:rFonts w:ascii="Arial" w:eastAsia="Times New Roman" w:hAnsi="Arial" w:cs="Arial"/>
+                <w:color w:val="000000" w:themeColor="text1"/>
+                <w:sz w:val="24"/>
+                <w:szCs w:val="24"/>
+                <w:lang w:eastAsia="pt-BR"/>
+              </w:rPr>
+              <w:t>Atendente da central, e socorrido ou acompanhante.</w:t>
+            </w:r>
           </w:p>
         </w:tc>
       </w:tr>
@@ -5001,6 +5346,162 @@
                 <w:lang w:eastAsia="pt-BR"/>
               </w:rPr>
             </w:pPr>
+            <w:r>
+              <w:rPr>
+                <w:rFonts w:ascii="Arial" w:eastAsia="Times New Roman" w:hAnsi="Arial" w:cs="Arial"/>
+                <w:color w:val="000000" w:themeColor="text1"/>
+                <w:sz w:val="24"/>
+                <w:szCs w:val="24"/>
+                <w:lang w:eastAsia="pt-BR"/>
+              </w:rPr>
+              <w:t xml:space="preserve">Ter efetuado login no sistema e obter nome completo do </w:t>
+            </w:r>
+            <w:r>
+              <w:rPr>
+                <w:rFonts w:ascii="Arial" w:eastAsia="Times New Roman" w:hAnsi="Arial" w:cs="Arial"/>
+                <w:color w:val="000000" w:themeColor="text1"/>
+                <w:sz w:val="24"/>
+                <w:szCs w:val="24"/>
+                <w:lang w:eastAsia="pt-BR"/>
+              </w:rPr>
+              <w:t>solicitante</w:t>
+            </w:r>
+            <w:r>
+              <w:rPr>
+                <w:rFonts w:ascii="Arial" w:eastAsia="Times New Roman" w:hAnsi="Arial" w:cs="Arial"/>
+                <w:color w:val="000000" w:themeColor="text1"/>
+                <w:sz w:val="24"/>
+                <w:szCs w:val="24"/>
+                <w:lang w:eastAsia="pt-BR"/>
+              </w:rPr>
+              <w:t xml:space="preserve"> e do socorrido</w:t>
+            </w:r>
+            <w:r>
+              <w:rPr>
+                <w:rFonts w:ascii="Arial" w:eastAsia="Times New Roman" w:hAnsi="Arial" w:cs="Arial"/>
+                <w:color w:val="000000" w:themeColor="text1"/>
+                <w:sz w:val="24"/>
+                <w:szCs w:val="24"/>
+                <w:lang w:eastAsia="pt-BR"/>
+              </w:rPr>
+              <w:t xml:space="preserve"> (caso esse tenha conhecimento)</w:t>
+            </w:r>
+            <w:r>
+              <w:rPr>
+                <w:rFonts w:ascii="Arial" w:eastAsia="Times New Roman" w:hAnsi="Arial" w:cs="Arial"/>
+                <w:color w:val="000000" w:themeColor="text1"/>
+                <w:sz w:val="24"/>
+                <w:szCs w:val="24"/>
+                <w:lang w:eastAsia="pt-BR"/>
+              </w:rPr>
+              <w:t>, idade do socorrido</w:t>
+            </w:r>
+            <w:r>
+              <w:rPr>
+                <w:rFonts w:ascii="Arial" w:eastAsia="Times New Roman" w:hAnsi="Arial" w:cs="Arial"/>
+                <w:color w:val="000000" w:themeColor="text1"/>
+                <w:sz w:val="24"/>
+                <w:szCs w:val="24"/>
+                <w:lang w:eastAsia="pt-BR"/>
+              </w:rPr>
+              <w:t xml:space="preserve"> (faixa etária)</w:t>
+            </w:r>
+            <w:r>
+              <w:rPr>
+                <w:rFonts w:ascii="Arial" w:eastAsia="Times New Roman" w:hAnsi="Arial" w:cs="Arial"/>
+                <w:color w:val="000000" w:themeColor="text1"/>
+                <w:sz w:val="24"/>
+                <w:szCs w:val="24"/>
+                <w:lang w:eastAsia="pt-BR"/>
+              </w:rPr>
+              <w:t>, endereço,</w:t>
+            </w:r>
+            <w:r>
+              <w:rPr>
+                <w:rFonts w:ascii="Arial" w:eastAsia="Times New Roman" w:hAnsi="Arial" w:cs="Arial"/>
+                <w:color w:val="000000" w:themeColor="text1"/>
+                <w:sz w:val="24"/>
+                <w:szCs w:val="24"/>
+                <w:lang w:eastAsia="pt-BR"/>
+              </w:rPr>
+              <w:t xml:space="preserve"> número de </w:t>
+            </w:r>
+            <w:proofErr w:type="spellStart"/>
+            <w:r>
+              <w:rPr>
+                <w:rFonts w:ascii="Arial" w:eastAsia="Times New Roman" w:hAnsi="Arial" w:cs="Arial"/>
+                <w:color w:val="000000" w:themeColor="text1"/>
+                <w:sz w:val="24"/>
+                <w:szCs w:val="24"/>
+                <w:lang w:eastAsia="pt-BR"/>
+              </w:rPr>
+              <w:t>tefefone</w:t>
+            </w:r>
+            <w:proofErr w:type="spellEnd"/>
+            <w:r>
+              <w:rPr>
+                <w:rFonts w:ascii="Arial" w:eastAsia="Times New Roman" w:hAnsi="Arial" w:cs="Arial"/>
+                <w:color w:val="000000" w:themeColor="text1"/>
+                <w:sz w:val="24"/>
+                <w:szCs w:val="24"/>
+                <w:lang w:eastAsia="pt-BR"/>
+              </w:rPr>
+              <w:t xml:space="preserve"> para contato. E</w:t>
+            </w:r>
+            <w:r>
+              <w:rPr>
+                <w:rFonts w:ascii="Arial" w:eastAsia="Times New Roman" w:hAnsi="Arial" w:cs="Arial"/>
+                <w:color w:val="000000" w:themeColor="text1"/>
+                <w:sz w:val="24"/>
+                <w:szCs w:val="24"/>
+                <w:lang w:eastAsia="pt-BR"/>
+              </w:rPr>
+              <w:t xml:space="preserve"> não necessariamente os seguintes dados: </w:t>
+            </w:r>
+            <w:proofErr w:type="spellStart"/>
+            <w:r>
+              <w:rPr>
+                <w:rFonts w:ascii="Arial" w:eastAsia="Times New Roman" w:hAnsi="Arial" w:cs="Arial"/>
+                <w:color w:val="000000" w:themeColor="text1"/>
+                <w:sz w:val="24"/>
+                <w:szCs w:val="24"/>
+                <w:lang w:eastAsia="pt-BR"/>
+              </w:rPr>
+              <w:t>comorbidades</w:t>
+            </w:r>
+            <w:proofErr w:type="spellEnd"/>
+            <w:r>
+              <w:rPr>
+                <w:rFonts w:ascii="Arial" w:eastAsia="Times New Roman" w:hAnsi="Arial" w:cs="Arial"/>
+                <w:color w:val="000000" w:themeColor="text1"/>
+                <w:sz w:val="24"/>
+                <w:szCs w:val="24"/>
+                <w:lang w:eastAsia="pt-BR"/>
+              </w:rPr>
+              <w:t xml:space="preserve"> </w:t>
+            </w:r>
+            <w:proofErr w:type="spellStart"/>
+            <w:r>
+              <w:rPr>
+                <w:rFonts w:ascii="Arial" w:eastAsia="Times New Roman" w:hAnsi="Arial" w:cs="Arial"/>
+                <w:color w:val="000000" w:themeColor="text1"/>
+                <w:sz w:val="24"/>
+                <w:szCs w:val="24"/>
+                <w:lang w:eastAsia="pt-BR"/>
+              </w:rPr>
+              <w:t>pré</w:t>
+            </w:r>
+            <w:proofErr w:type="spellEnd"/>
+            <w:r>
+              <w:rPr>
+                <w:rFonts w:ascii="Arial" w:eastAsia="Times New Roman" w:hAnsi="Arial" w:cs="Arial"/>
+                <w:color w:val="000000" w:themeColor="text1"/>
+                <w:sz w:val="24"/>
+                <w:szCs w:val="24"/>
+                <w:lang w:eastAsia="pt-BR"/>
+              </w:rPr>
+              <w:t xml:space="preserve"> existenciais, uso de medicação ou narcóticos, </w:t>
+            </w:r>
           </w:p>
         </w:tc>
       </w:tr>
@@ -5330,6 +5831,18 @@
               </w:rPr>
               <w:t>RF00</w:t>
             </w:r>
+            <w:r>
+              <w:rPr>
+                <w:rFonts w:ascii="Arial" w:eastAsia="Times New Roman" w:hAnsi="Arial" w:cs="Arial"/>
+                <w:b/>
+                <w:bCs/>
+                <w:color w:val="000000" w:themeColor="text1"/>
+                <w:sz w:val="24"/>
+                <w:szCs w:val="24"/>
+                <w:lang w:eastAsia="pt-BR"/>
+              </w:rPr>
+              <w:t>7 – CADASTRAR OCORRÊNCIA – SINTOMAS E PRIORIDADE DE ATENDIMENTO</w:t>
+            </w:r>
           </w:p>
         </w:tc>
       </w:tr>
@@ -5401,6 +5914,16 @@
                 <w:lang w:eastAsia="pt-BR"/>
               </w:rPr>
             </w:pPr>
+            <w:r>
+              <w:rPr>
+                <w:rFonts w:ascii="Arial" w:eastAsia="Times New Roman" w:hAnsi="Arial" w:cs="Arial"/>
+                <w:color w:val="000000" w:themeColor="text1"/>
+                <w:sz w:val="24"/>
+                <w:szCs w:val="24"/>
+                <w:lang w:eastAsia="pt-BR"/>
+              </w:rPr>
+              <w:t>Cadastrar ocorrência – Sintomas e prioridade de atendimento</w:t>
+            </w:r>
           </w:p>
         </w:tc>
       </w:tr>
@@ -5587,6 +6110,7 @@
                 <w:szCs w:val="24"/>
                 <w:lang w:eastAsia="pt-BR"/>
               </w:rPr>
+              <w:lastRenderedPageBreak/>
               <w:t>Requisitos Não Funcionais Atrelados:</w:t>
             </w:r>
           </w:p>
@@ -6014,6 +6538,18 @@
               </w:rPr>
               <w:t>RF00</w:t>
             </w:r>
+            <w:r>
+              <w:rPr>
+                <w:rFonts w:ascii="Arial" w:eastAsia="Times New Roman" w:hAnsi="Arial" w:cs="Arial"/>
+                <w:b/>
+                <w:bCs/>
+                <w:color w:val="000000" w:themeColor="text1"/>
+                <w:sz w:val="24"/>
+                <w:szCs w:val="24"/>
+                <w:lang w:eastAsia="pt-BR"/>
+              </w:rPr>
+              <w:t>8 – ATRIBUIÇÃO DA UMA NECESSÁRIA PARA A OCORRÊNCIA</w:t>
+            </w:r>
           </w:p>
         </w:tc>
       </w:tr>
@@ -6742,6 +7278,7 @@
                 <w:szCs w:val="24"/>
                 <w:lang w:eastAsia="pt-BR"/>
               </w:rPr>
+              <w:lastRenderedPageBreak/>
               <w:t>Nome:</w:t>
             </w:r>
           </w:p>
@@ -7971,6 +8508,7 @@
                 <w:szCs w:val="24"/>
                 <w:lang w:eastAsia="pt-BR"/>
               </w:rPr>
+              <w:lastRenderedPageBreak/>
               <w:t>Fluxo Secundário:</w:t>
             </w:r>
           </w:p>
@@ -9268,6 +9806,7 @@
                 <w:szCs w:val="24"/>
                 <w:lang w:eastAsia="pt-BR"/>
               </w:rPr>
+              <w:lastRenderedPageBreak/>
               <w:t>Fluxo Principal:</w:t>
             </w:r>
           </w:p>
@@ -10446,6 +10985,7 @@
                 <w:szCs w:val="24"/>
                 <w:lang w:eastAsia="pt-BR"/>
               </w:rPr>
+              <w:lastRenderedPageBreak/>
               <w:t>Pré-requisitos:</w:t>
             </w:r>
           </w:p>
@@ -11672,6 +12212,7 @@
                 <w:szCs w:val="24"/>
                 <w:lang w:eastAsia="pt-BR"/>
               </w:rPr>
+              <w:lastRenderedPageBreak/>
               <w:t>Atores:</w:t>
             </w:r>
           </w:p>
@@ -12875,7 +13416,7 @@
                 <w:szCs w:val="24"/>
                 <w:lang w:eastAsia="pt-BR"/>
               </w:rPr>
-              <w:t>CÓDIGO DO REQUISITO</w:t>
+              <w:t>RNF001</w:t>
             </w:r>
           </w:p>
         </w:tc>
@@ -13032,6 +13573,16 @@
                 <w:lang w:eastAsia="pt-BR"/>
               </w:rPr>
             </w:pPr>
+            <w:r>
+              <w:rPr>
+                <w:rFonts w:ascii="Arial" w:eastAsia="Times New Roman" w:hAnsi="Arial" w:cs="Arial"/>
+                <w:color w:val="000000"/>
+                <w:sz w:val="24"/>
+                <w:szCs w:val="24"/>
+                <w:lang w:eastAsia="pt-BR"/>
+              </w:rPr>
+              <w:t>Cadastrar nível hierárquico do usuário.</w:t>
+            </w:r>
           </w:p>
         </w:tc>
         <w:tc>
@@ -13058,6 +13609,16 @@
                 <w:lang w:eastAsia="pt-BR"/>
               </w:rPr>
             </w:pPr>
+            <w:r>
+              <w:rPr>
+                <w:rFonts w:ascii="Arial" w:eastAsia="Times New Roman" w:hAnsi="Arial" w:cs="Arial"/>
+                <w:color w:val="000000"/>
+                <w:sz w:val="24"/>
+                <w:szCs w:val="24"/>
+                <w:lang w:eastAsia="pt-BR"/>
+              </w:rPr>
+              <w:t>RF001, RF002, RF003 e RF004.</w:t>
+            </w:r>
           </w:p>
         </w:tc>
         <w:tc>
@@ -13083,6 +13644,16 @@
                 <w:lang w:eastAsia="pt-BR"/>
               </w:rPr>
             </w:pPr>
+            <w:r>
+              <w:rPr>
+                <w:rFonts w:ascii="Arial" w:eastAsia="Times New Roman" w:hAnsi="Arial" w:cs="Arial"/>
+                <w:color w:val="000000"/>
+                <w:sz w:val="24"/>
+                <w:szCs w:val="24"/>
+                <w:lang w:eastAsia="pt-BR"/>
+              </w:rPr>
+              <w:t>Define a quais níveis de alteração e acesso aos dados e funções do sistema aquele usuário terá autorização de modificação e consulta.</w:t>
+            </w:r>
           </w:p>
         </w:tc>
       </w:tr>
@@ -13097,6 +13668,273 @@
         </w:rPr>
       </w:pPr>
     </w:p>
+    <w:tbl>
+      <w:tblPr>
+        <w:tblW w:w="7880" w:type="dxa"/>
+        <w:tblCellMar>
+          <w:left w:w="70" w:type="dxa"/>
+          <w:right w:w="70" w:type="dxa"/>
+        </w:tblCellMar>
+        <w:tblLook w:val="04A0" w:firstRow="1" w:lastRow="0" w:firstColumn="1" w:lastColumn="0" w:noHBand="0" w:noVBand="1"/>
+      </w:tblPr>
+      <w:tblGrid>
+        <w:gridCol w:w="2129"/>
+        <w:gridCol w:w="1649"/>
+        <w:gridCol w:w="4102"/>
+      </w:tblGrid>
+      <w:tr>
+        <w:trPr>
+          <w:trHeight w:val="317"/>
+        </w:trPr>
+        <w:tc>
+          <w:tcPr>
+            <w:tcW w:w="7880" w:type="dxa"/>
+            <w:gridSpan w:val="3"/>
+            <w:tcBorders>
+              <w:top w:val="single" w:sz="4" w:space="0" w:color="auto"/>
+              <w:left w:val="single" w:sz="4" w:space="0" w:color="auto"/>
+              <w:bottom w:val="single" w:sz="4" w:space="0" w:color="auto"/>
+              <w:right w:val="single" w:sz="4" w:space="0" w:color="auto"/>
+            </w:tcBorders>
+            <w:shd w:val="clear" w:color="auto" w:fill="D9D9D9" w:themeFill="background1" w:themeFillShade="D9"/>
+            <w:noWrap/>
+            <w:vAlign w:val="center"/>
+            <w:hideMark/>
+          </w:tcPr>
+          <w:p>
+            <w:pPr>
+              <w:spacing w:after="0" w:line="360" w:lineRule="auto"/>
+              <w:rPr>
+                <w:rFonts w:ascii="Arial" w:eastAsia="Times New Roman" w:hAnsi="Arial" w:cs="Arial"/>
+                <w:b/>
+                <w:bCs/>
+                <w:color w:val="000000"/>
+                <w:sz w:val="24"/>
+                <w:szCs w:val="24"/>
+                <w:lang w:eastAsia="pt-BR"/>
+              </w:rPr>
+            </w:pPr>
+            <w:r>
+              <w:rPr>
+                <w:rFonts w:ascii="Arial" w:eastAsia="Times New Roman" w:hAnsi="Arial" w:cs="Arial"/>
+                <w:b/>
+                <w:color w:val="000000" w:themeColor="text1"/>
+                <w:sz w:val="24"/>
+                <w:szCs w:val="24"/>
+                <w:lang w:eastAsia="pt-BR"/>
+              </w:rPr>
+              <w:t>RNF00</w:t>
+            </w:r>
+          </w:p>
+        </w:tc>
+      </w:tr>
+      <w:tr>
+        <w:trPr>
+          <w:trHeight w:val="953"/>
+        </w:trPr>
+        <w:tc>
+          <w:tcPr>
+            <w:tcW w:w="2129" w:type="dxa"/>
+            <w:tcBorders>
+              <w:top w:val="single" w:sz="4" w:space="0" w:color="auto"/>
+              <w:left w:val="single" w:sz="4" w:space="0" w:color="auto"/>
+              <w:bottom w:val="single" w:sz="4" w:space="0" w:color="auto"/>
+              <w:right w:val="single" w:sz="4" w:space="0" w:color="000000" w:themeColor="text1"/>
+            </w:tcBorders>
+            <w:shd w:val="clear" w:color="auto" w:fill="auto"/>
+            <w:noWrap/>
+            <w:vAlign w:val="center"/>
+            <w:hideMark/>
+          </w:tcPr>
+          <w:p>
+            <w:pPr>
+              <w:spacing w:after="0" w:line="360" w:lineRule="auto"/>
+              <w:rPr>
+                <w:rFonts w:ascii="Arial" w:eastAsia="Times New Roman" w:hAnsi="Arial" w:cs="Arial"/>
+                <w:b/>
+                <w:bCs/>
+                <w:color w:val="000000"/>
+                <w:sz w:val="24"/>
+                <w:szCs w:val="24"/>
+                <w:lang w:eastAsia="pt-BR"/>
+              </w:rPr>
+            </w:pPr>
+            <w:r>
+              <w:rPr>
+                <w:rFonts w:ascii="Arial" w:eastAsia="Times New Roman" w:hAnsi="Arial" w:cs="Arial"/>
+                <w:b/>
+                <w:color w:val="000000" w:themeColor="text1"/>
+                <w:sz w:val="24"/>
+                <w:szCs w:val="24"/>
+                <w:lang w:eastAsia="pt-BR"/>
+              </w:rPr>
+              <w:t>Nome</w:t>
+            </w:r>
+          </w:p>
+        </w:tc>
+        <w:tc>
+          <w:tcPr>
+            <w:tcW w:w="1649" w:type="dxa"/>
+            <w:tcBorders>
+              <w:top w:val="nil"/>
+              <w:left w:val="nil"/>
+              <w:bottom w:val="single" w:sz="4" w:space="0" w:color="auto"/>
+              <w:right w:val="single" w:sz="4" w:space="0" w:color="auto"/>
+            </w:tcBorders>
+            <w:shd w:val="clear" w:color="auto" w:fill="auto"/>
+            <w:vAlign w:val="center"/>
+            <w:hideMark/>
+          </w:tcPr>
+          <w:p>
+            <w:pPr>
+              <w:spacing w:after="0" w:line="360" w:lineRule="auto"/>
+              <w:rPr>
+                <w:rFonts w:ascii="Arial" w:eastAsia="Times New Roman" w:hAnsi="Arial" w:cs="Arial"/>
+                <w:b/>
+                <w:bCs/>
+                <w:color w:val="000000"/>
+                <w:sz w:val="24"/>
+                <w:szCs w:val="24"/>
+                <w:lang w:eastAsia="pt-BR"/>
+              </w:rPr>
+            </w:pPr>
+            <w:r>
+              <w:rPr>
+                <w:rFonts w:ascii="Arial" w:eastAsia="Times New Roman" w:hAnsi="Arial" w:cs="Arial"/>
+                <w:b/>
+                <w:color w:val="000000" w:themeColor="text1"/>
+                <w:sz w:val="24"/>
+                <w:szCs w:val="24"/>
+                <w:lang w:eastAsia="pt-BR"/>
+              </w:rPr>
+              <w:t>Requisito Funcional atrelado</w:t>
+            </w:r>
+          </w:p>
+        </w:tc>
+        <w:tc>
+          <w:tcPr>
+            <w:tcW w:w="4102" w:type="dxa"/>
+            <w:tcBorders>
+              <w:top w:val="single" w:sz="4" w:space="0" w:color="auto"/>
+              <w:left w:val="nil"/>
+              <w:bottom w:val="single" w:sz="4" w:space="0" w:color="auto"/>
+              <w:right w:val="single" w:sz="4" w:space="0" w:color="auto"/>
+            </w:tcBorders>
+            <w:shd w:val="clear" w:color="auto" w:fill="auto"/>
+            <w:noWrap/>
+            <w:vAlign w:val="center"/>
+            <w:hideMark/>
+          </w:tcPr>
+          <w:p>
+            <w:pPr>
+              <w:spacing w:after="0" w:line="360" w:lineRule="auto"/>
+              <w:rPr>
+                <w:rFonts w:ascii="Arial" w:eastAsia="Times New Roman" w:hAnsi="Arial" w:cs="Arial"/>
+                <w:b/>
+                <w:bCs/>
+                <w:color w:val="000000"/>
+                <w:sz w:val="24"/>
+                <w:szCs w:val="24"/>
+                <w:lang w:eastAsia="pt-BR"/>
+              </w:rPr>
+            </w:pPr>
+            <w:r>
+              <w:rPr>
+                <w:rFonts w:ascii="Arial" w:eastAsia="Times New Roman" w:hAnsi="Arial" w:cs="Arial"/>
+                <w:b/>
+                <w:color w:val="000000" w:themeColor="text1"/>
+                <w:sz w:val="24"/>
+                <w:szCs w:val="24"/>
+                <w:lang w:eastAsia="pt-BR"/>
+              </w:rPr>
+              <w:t>Descrição</w:t>
+            </w:r>
+          </w:p>
+        </w:tc>
+      </w:tr>
+      <w:tr>
+        <w:trPr>
+          <w:trHeight w:val="1271"/>
+        </w:trPr>
+        <w:tc>
+          <w:tcPr>
+            <w:tcW w:w="2129" w:type="dxa"/>
+            <w:tcBorders>
+              <w:top w:val="single" w:sz="4" w:space="0" w:color="auto"/>
+              <w:left w:val="single" w:sz="4" w:space="0" w:color="auto"/>
+              <w:bottom w:val="single" w:sz="4" w:space="0" w:color="auto"/>
+              <w:right w:val="single" w:sz="4" w:space="0" w:color="000000" w:themeColor="text1"/>
+            </w:tcBorders>
+            <w:shd w:val="clear" w:color="auto" w:fill="auto"/>
+            <w:noWrap/>
+            <w:vAlign w:val="center"/>
+          </w:tcPr>
+          <w:p>
+            <w:pPr>
+              <w:spacing w:after="0" w:line="360" w:lineRule="auto"/>
+              <w:rPr>
+                <w:rFonts w:ascii="Arial" w:eastAsia="Times New Roman" w:hAnsi="Arial" w:cs="Arial"/>
+                <w:color w:val="000000"/>
+                <w:sz w:val="24"/>
+                <w:szCs w:val="24"/>
+                <w:lang w:eastAsia="pt-BR"/>
+              </w:rPr>
+            </w:pPr>
+          </w:p>
+        </w:tc>
+        <w:tc>
+          <w:tcPr>
+            <w:tcW w:w="1649" w:type="dxa"/>
+            <w:tcBorders>
+              <w:top w:val="nil"/>
+              <w:left w:val="nil"/>
+              <w:bottom w:val="single" w:sz="4" w:space="0" w:color="auto"/>
+              <w:right w:val="single" w:sz="4" w:space="0" w:color="auto"/>
+            </w:tcBorders>
+            <w:shd w:val="clear" w:color="auto" w:fill="auto"/>
+            <w:noWrap/>
+            <w:vAlign w:val="center"/>
+          </w:tcPr>
+          <w:p>
+            <w:pPr>
+              <w:spacing w:after="0" w:line="360" w:lineRule="auto"/>
+              <w:rPr>
+                <w:rFonts w:ascii="Arial" w:eastAsia="Times New Roman" w:hAnsi="Arial" w:cs="Arial"/>
+                <w:color w:val="000000"/>
+                <w:sz w:val="24"/>
+                <w:szCs w:val="24"/>
+                <w:lang w:eastAsia="pt-BR"/>
+              </w:rPr>
+            </w:pPr>
+          </w:p>
+        </w:tc>
+        <w:tc>
+          <w:tcPr>
+            <w:tcW w:w="4102" w:type="dxa"/>
+            <w:tcBorders>
+              <w:top w:val="single" w:sz="4" w:space="0" w:color="auto"/>
+              <w:left w:val="nil"/>
+              <w:bottom w:val="single" w:sz="4" w:space="0" w:color="auto"/>
+              <w:right w:val="single" w:sz="4" w:space="0" w:color="auto"/>
+            </w:tcBorders>
+            <w:shd w:val="clear" w:color="auto" w:fill="auto"/>
+            <w:vAlign w:val="center"/>
+          </w:tcPr>
+          <w:p>
+            <w:pPr>
+              <w:spacing w:after="0" w:line="360" w:lineRule="auto"/>
+              <w:rPr>
+                <w:rFonts w:ascii="Arial" w:eastAsia="Times New Roman" w:hAnsi="Arial" w:cs="Arial"/>
+                <w:color w:val="000000"/>
+                <w:sz w:val="24"/>
+                <w:szCs w:val="24"/>
+                <w:lang w:eastAsia="pt-BR"/>
+              </w:rPr>
+            </w:pPr>
+          </w:p>
+        </w:tc>
+      </w:tr>
+    </w:tbl>
     <w:p>
       <w:pPr>
         <w:spacing w:line="360" w:lineRule="auto"/>
@@ -13119,7 +13957,7 @@
 </file>
 
 <file path=word/numbering.xml><?xml version="1.0" encoding="utf-8"?>
-<w:numbering xmlns:wpc="http://schemas.microsoft.com/office/word/2010/wordprocessingCanvas" xmlns:cx="http://schemas.microsoft.com/office/drawing/2014/chartex" xmlns:cx1="http://schemas.microsoft.com/office/drawing/2015/9/8/chartex" xmlns:cx2="http://schemas.microsoft.com/office/drawing/2015/10/21/chartex" xmlns:cx3="http://schemas.microsoft.com/office/drawing/2016/5/9/chartex" xmlns:cx4="http://schemas.microsoft.com/office/drawing/2016/5/10/chartex" xmlns:cx5="http://schemas.microsoft.com/office/drawing/2016/5/11/chartex" xmlns:cx6="http://schemas.microsoft.com/office/drawing/2016/5/12/chartex" xmlns:cx7="http://schemas.microsoft.com/office/drawing/2016/5/13/chartex" xmlns:cx8="http://schemas.microsoft.com/office/drawing/2016/5/14/chartex" xmlns:mc="http://schemas.openxmlformats.org/markup-compatibility/2006" xmlns:aink="http://schemas.microsoft.com/office/drawing/2016/ink" xmlns:am3d="http://schemas.microsoft.com/office/drawing/2017/model3d" xmlns:o="urn:schemas-microsoft-com:office:office" xmlns:r="http://schemas.openxmlformats.org/officeDocument/2006/relationships" xmlns:m="http://schemas.openxmlformats.org/officeDocument/2006/math" xmlns:v="urn:schemas-microsoft-com:vml" xmlns:wp14="http://schemas.microsoft.com/office/word/2010/wordprocessingDrawing" xmlns:wp="http://schemas.openxmlformats.org/drawingml/2006/wordprocessingDrawing" xmlns:w10="urn:schemas-microsoft-com:office:word" xmlns:w="http://schemas.openxmlformats.org/wordprocessingml/2006/main" xmlns:w14="http://schemas.microsoft.com/office/word/2010/wordml" xmlns:w15="http://schemas.microsoft.com/office/word/2012/wordml" xmlns:w16cex="http://schemas.microsoft.com/office/word/2018/wordml/cex" xmlns:w16cid="http://schemas.microsoft.com/office/word/2016/wordml/cid" xmlns:w16="http://schemas.microsoft.com/office/word/2018/wordml" xmlns:w16se="http://schemas.microsoft.com/office/word/2015/wordml/symex" xmlns:wpg="http://schemas.microsoft.com/office/word/2010/wordprocessingGroup" xmlns:wpi="http://schemas.microsoft.com/office/word/2010/wordprocessingInk" xmlns:wne="http://schemas.microsoft.com/office/word/2006/wordml" xmlns:wps="http://schemas.microsoft.com/office/word/2010/wordprocessingShape" mc:Ignorable="w14 w15 w16se w16cid w16 w16cex wp14">
+<w:numbering xmlns:wpc="http://schemas.microsoft.com/office/word/2010/wordprocessingCanvas" xmlns:cx="http://schemas.microsoft.com/office/drawing/2014/chartex" xmlns:mc="http://schemas.openxmlformats.org/markup-compatibility/2006" xmlns:o="urn:schemas-microsoft-com:office:office" xmlns:r="http://schemas.openxmlformats.org/officeDocument/2006/relationships" xmlns:m="http://schemas.openxmlformats.org/officeDocument/2006/math" xmlns:v="urn:schemas-microsoft-com:vml" xmlns:wp14="http://schemas.microsoft.com/office/word/2010/wordprocessingDrawing" xmlns:wp="http://schemas.openxmlformats.org/drawingml/2006/wordprocessingDrawing" xmlns:w10="urn:schemas-microsoft-com:office:word" xmlns:w="http://schemas.openxmlformats.org/wordprocessingml/2006/main" xmlns:w14="http://schemas.microsoft.com/office/word/2010/wordml" xmlns:w15="http://schemas.microsoft.com/office/word/2012/wordml" xmlns:w16se="http://schemas.microsoft.com/office/word/2015/wordml/symex" xmlns:wpg="http://schemas.microsoft.com/office/word/2010/wordprocessingGroup" xmlns:wpi="http://schemas.microsoft.com/office/word/2010/wordprocessingInk" xmlns:wne="http://schemas.microsoft.com/office/word/2006/wordml" xmlns:wps="http://schemas.microsoft.com/office/word/2010/wordprocessingShape" mc:Ignorable="w14 w15 w16se wp14">
   <w:abstractNum w:abstractNumId="0" w15:restartNumberingAfterBreak="0">
     <w:nsid w:val="28BA342A"/>
     <w:multiLevelType w:val="hybridMultilevel"/>
@@ -13216,7 +14054,7 @@
 </file>
 
 <file path=word/styles.xml><?xml version="1.0" encoding="utf-8"?>
-<w:styles xmlns:mc="http://schemas.openxmlformats.org/markup-compatibility/2006" xmlns:r="http://schemas.openxmlformats.org/officeDocument/2006/relationships" xmlns:w="http://schemas.openxmlformats.org/wordprocessingml/2006/main" xmlns:w14="http://schemas.microsoft.com/office/word/2010/wordml" xmlns:w15="http://schemas.microsoft.com/office/word/2012/wordml" xmlns:w16cex="http://schemas.microsoft.com/office/word/2018/wordml/cex" xmlns:w16cid="http://schemas.microsoft.com/office/word/2016/wordml/cid" xmlns:w16="http://schemas.microsoft.com/office/word/2018/wordml" xmlns:w16se="http://schemas.microsoft.com/office/word/2015/wordml/symex" mc:Ignorable="w14 w15 w16se w16cid w16 w16cex">
+<w:styles xmlns:mc="http://schemas.openxmlformats.org/markup-compatibility/2006" xmlns:r="http://schemas.openxmlformats.org/officeDocument/2006/relationships" xmlns:w="http://schemas.openxmlformats.org/wordprocessingml/2006/main" xmlns:w14="http://schemas.microsoft.com/office/word/2010/wordml" xmlns:w15="http://schemas.microsoft.com/office/word/2012/wordml" xmlns:w16se="http://schemas.microsoft.com/office/word/2015/wordml/symex" mc:Ignorable="w14 w15 w16se">
   <w:docDefaults>
     <w:rPrDefault>
       <w:rPr>
@@ -13232,7 +14070,7 @@
       </w:pPr>
     </w:pPrDefault>
   </w:docDefaults>
-  <w:latentStyles w:defLockedState="0" w:defUIPriority="99" w:defSemiHidden="0" w:defUnhideWhenUsed="0" w:defQFormat="0" w:count="376">
+  <w:latentStyles w:defLockedState="0" w:defUIPriority="99" w:defSemiHidden="0" w:defUnhideWhenUsed="0" w:defQFormat="0" w:count="371">
     <w:lsdException w:name="Normal" w:uiPriority="0" w:qFormat="1"/>
     <w:lsdException w:name="heading 1" w:uiPriority="9" w:qFormat="1"/>
     <w:lsdException w:name="heading 2" w:semiHidden="1" w:uiPriority="9" w:unhideWhenUsed="1" w:qFormat="1"/>
@@ -13604,11 +14442,6 @@
     <w:lsdException w:name="List Table 5 Dark Accent 6" w:uiPriority="50"/>
     <w:lsdException w:name="List Table 6 Colorful Accent 6" w:uiPriority="51"/>
     <w:lsdException w:name="List Table 7 Colorful Accent 6" w:uiPriority="52"/>
-    <w:lsdException w:name="Mention" w:semiHidden="1" w:unhideWhenUsed="1"/>
-    <w:lsdException w:name="Smart Hyperlink" w:semiHidden="1" w:unhideWhenUsed="1"/>
-    <w:lsdException w:name="Hashtag" w:semiHidden="1" w:unhideWhenUsed="1"/>
-    <w:lsdException w:name="Unresolved Mention" w:semiHidden="1" w:unhideWhenUsed="1"/>
-    <w:lsdException w:name="Smart Link" w:semiHidden="1" w:unhideWhenUsed="1"/>
   </w:latentStyles>
   <w:style w:type="paragraph" w:default="1" w:styleId="Normal">
     <w:name w:val="Normal"/>
@@ -13977,15 +14810,6 @@
 </file>
 
 <file path=customXml/item2.xml><?xml version="1.0" encoding="utf-8"?>
-<?mso-contentType ?>
-<FormTemplates xmlns="http://schemas.microsoft.com/sharepoint/v3/contenttype/forms">
-  <Display>DocumentLibraryForm</Display>
-  <Edit>DocumentLibraryForm</Edit>
-  <New>DocumentLibraryForm</New>
-</FormTemplates>
-</file>
-
-<file path=customXml/item3.xml><?xml version="1.0" encoding="utf-8"?>
 <ct:contentTypeSchema xmlns:ct="http://schemas.microsoft.com/office/2006/metadata/contentType" xmlns:ma="http://schemas.microsoft.com/office/2006/metadata/properties/metaAttributes" ct:_="" ma:_="" ma:contentTypeName="Documento" ma:contentTypeID="0x010100361FCB751014D04F8D067BF657426582" ma:contentTypeVersion="6" ma:contentTypeDescription="Crie um novo documento." ma:contentTypeScope="" ma:versionID="1f61b376b470e7067ae003752867bd4f">
   <xsd:schema xmlns:xsd="http://www.w3.org/2001/XMLSchema" xmlns:xs="http://www.w3.org/2001/XMLSchema" xmlns:p="http://schemas.microsoft.com/office/2006/metadata/properties" xmlns:ns2="decab796-c3bb-4f71-8d26-028792b3d0d0" targetNamespace="http://schemas.microsoft.com/office/2006/metadata/properties" ma:root="true" ma:fieldsID="2a2c31e7a0de3eeaa098281c68cd14d5" ns2:_="">
     <xsd:import namespace="decab796-c3bb-4f71-8d26-028792b3d0d0"/>
@@ -14143,31 +14967,46 @@
 </ct:contentTypeSchema>
 </file>
 
+<file path=customXml/item3.xml><?xml version="1.0" encoding="utf-8"?>
+<?mso-contentType ?>
+<FormTemplates xmlns="http://schemas.microsoft.com/sharepoint/v3/contenttype/forms">
+  <Display>DocumentLibraryForm</Display>
+  <Edit>DocumentLibraryForm</Edit>
+  <New>DocumentLibraryForm</New>
+</FormTemplates>
+</file>
+
 <file path=customXml/itemProps1.xml><?xml version="1.0" encoding="utf-8"?>
 <ds:datastoreItem xmlns:ds="http://schemas.openxmlformats.org/officeDocument/2006/customXml" ds:itemID="{3E875482-1223-47A0-BA84-CEC79A5BF669}">
   <ds:schemaRefs>
     <ds:schemaRef ds:uri="http://schemas.microsoft.com/office/2006/metadata/properties"/>
-    <ds:schemaRef ds:uri="http://www.w3.org/2000/xmlns/"/>
+    <ds:schemaRef ds:uri="http://schemas.microsoft.com/office/infopath/2007/PartnerControls"/>
   </ds:schemaRefs>
 </ds:datastoreItem>
 </file>
 
 <file path=customXml/itemProps2.xml><?xml version="1.0" encoding="utf-8"?>
+<ds:datastoreItem xmlns:ds="http://schemas.openxmlformats.org/officeDocument/2006/customXml" ds:itemID="{B99CFA0B-1C0A-4D77-9A3E-3D1C2F668420}">
+  <ds:schemaRefs>
+    <ds:schemaRef ds:uri="http://schemas.microsoft.com/office/2006/metadata/contentType"/>
+    <ds:schemaRef ds:uri="http://schemas.microsoft.com/office/2006/metadata/properties/metaAttributes"/>
+    <ds:schemaRef ds:uri="http://www.w3.org/2001/XMLSchema"/>
+    <ds:schemaRef ds:uri="http://schemas.microsoft.com/office/2006/metadata/properties"/>
+    <ds:schemaRef ds:uri="decab796-c3bb-4f71-8d26-028792b3d0d0"/>
+    <ds:schemaRef ds:uri="http://schemas.microsoft.com/office/2006/documentManagement/types"/>
+    <ds:schemaRef ds:uri="http://schemas.microsoft.com/office/infopath/2007/PartnerControls"/>
+    <ds:schemaRef ds:uri="http://schemas.openxmlformats.org/package/2006/metadata/core-properties"/>
+    <ds:schemaRef ds:uri="http://purl.org/dc/elements/1.1/"/>
+    <ds:schemaRef ds:uri="http://purl.org/dc/terms/"/>
+    <ds:schemaRef ds:uri="http://schemas.microsoft.com/internal/obd"/>
+  </ds:schemaRefs>
+</ds:datastoreItem>
+</file>
+
+<file path=customXml/itemProps3.xml><?xml version="1.0" encoding="utf-8"?>
 <ds:datastoreItem xmlns:ds="http://schemas.openxmlformats.org/officeDocument/2006/customXml" ds:itemID="{AB630B08-3F2F-4910-9737-8FDB1473B89D}">
   <ds:schemaRefs>
     <ds:schemaRef ds:uri="http://schemas.microsoft.com/sharepoint/v3/contenttype/forms"/>
   </ds:schemaRefs>
 </ds:datastoreItem>
-</file>
-
-<file path=customXml/itemProps3.xml><?xml version="1.0" encoding="utf-8"?>
-<ds:datastoreItem xmlns:ds="http://schemas.openxmlformats.org/officeDocument/2006/customXml" ds:itemID="{B99CFA0B-1C0A-4D77-9A3E-3D1C2F668420}">
-  <ds:schemaRefs>
-    <ds:schemaRef ds:uri="http://schemas.microsoft.com/office/2006/metadata/contentType"/>
-    <ds:schemaRef ds:uri="http://schemas.microsoft.com/office/2006/metadata/properties/metaAttributes"/>
-    <ds:schemaRef ds:uri="http://www.w3.org/2000/xmlns/"/>
-    <ds:schemaRef ds:uri="http://www.w3.org/2001/XMLSchema"/>
-    <ds:schemaRef ds:uri="decab796-c3bb-4f71-8d26-028792b3d0d0"/>
-  </ds:schemaRefs>
-</ds:datastoreItem>
 </file>
</xml_diff>